<commit_message>
Updating guide metadata section to add clarity.
</commit_message>
<xml_diff>
--- a/doc/MaAsLin_User_Guide_v3.docx
+++ b/doc/MaAsLin_User_Guide_v3.docx
@@ -803,23 +803,71 @@
         <w:rPr>
           <w:rFonts w:ascii="Arial" w:hAnsi="Arial"/>
         </w:rPr>
-        <w:t>Metadata would be information about the samples in the study. For instance, one may analyze a case / control study. In this study, you may have a disease and healthy group (disease state), the sex of the patents (patient demographics), medication use (chemical treatment), smoking (patient lifestyle) or other types of data. All aforementioned data would be study metadata. This section can have any type of data (factor, ordered factor, continuous, integer, or logical variables). If a particular data is missing for a sample for a metadata you may leave it blank or write NA. It is preferable to write NA so that, when looking at the data, it is understood the metadata is missing and it's absence is intentional and not a mistake</w:t>
-      </w:r>
-    </w:p>
-    <w:p>
-      <w:pPr>
-        <w:pStyle w:val="PlainText"/>
-      </w:pPr>
-    </w:p>
-    <w:p>
-      <w:pPr>
-        <w:pStyle w:val="PlainText"/>
-      </w:pPr>
-      <w:r>
-        <w:rPr>
-          <w:rFonts w:ascii="Arial" w:hAnsi="Arial"/>
-        </w:rPr>
-        <w:t>If you are not manually adding metadata to your abundance table, you may be interested in an associated tool to help combine your abundance table and metadata to create your pcl file. If so, please collect your metadata and place it in a file as follows:</w:t>
+        <w:t xml:space="preserve">Metadata would be information about the samples in the study. For instance, one may analyze a case / control study. In this study, you may have a disease and healthy group (disease state), the sex of the patents (patient demographics), medication use (chemical treatment), smoking (patient lifestyle) or other types of data. All aforementioned data would be study metadata. This section can have any type of data (factor, ordered factor, continuous, integer, or logical variables). If a particular data is missing for a sample for a metadata </w:t>
+      </w:r>
+      <w:r>
+        <w:rPr>
+          <w:rFonts w:ascii="Arial" w:hAnsi="Arial"/>
+        </w:rPr>
+        <w:t>please</w:t>
+      </w:r>
+      <w:r>
+        <w:rPr>
+          <w:rFonts w:ascii="Arial" w:hAnsi="Arial"/>
+        </w:rPr>
+        <w:t xml:space="preserve"> write NA. It is preferable to write NA so that, when looking at the data, it is understood the metadata is missing and it's absence is intentional and not a mistake</w:t>
+      </w:r>
+    </w:p>
+    <w:p>
+      <w:pPr>
+        <w:pStyle w:val="PlainText"/>
+      </w:pPr>
+    </w:p>
+    <w:p>
+      <w:pPr>
+        <w:pStyle w:val="PlainText"/>
+      </w:pPr>
+      <w:r>
+        <w:rPr>
+          <w:rFonts w:ascii="Arial" w:hAnsi="Arial"/>
+        </w:rPr>
+        <w:t>If you are not manually adding metadata to your abundance table, you may be interested in associated tool</w:t>
+      </w:r>
+      <w:r>
+        <w:rPr>
+          <w:rFonts w:ascii="Arial" w:hAnsi="Arial"/>
+        </w:rPr>
+        <w:t>s</w:t>
+      </w:r>
+      <w:r>
+        <w:rPr>
+          <w:rFonts w:ascii="Arial" w:hAnsi="Arial"/>
+        </w:rPr>
+        <w:t xml:space="preserve"> to help combine your abundance table and metadata to create your pcl file</w:t>
+      </w:r>
+      <w:r>
+        <w:rPr>
+          <w:rFonts w:ascii="Arial" w:hAnsi="Arial"/>
+        </w:rPr>
+        <w:t xml:space="preserve">. Both require a specific format for your metadata file. </w:t>
+      </w:r>
+      <w:r>
+        <w:rPr>
+          <w:rFonts w:ascii="Arial" w:hAnsi="Arial"/>
+        </w:rPr>
+        <w:t xml:space="preserve">If </w:t>
+      </w:r>
+      <w:r>
+        <w:rPr>
+          <w:rFonts w:ascii="Arial" w:hAnsi="Arial"/>
+        </w:rPr>
+        <w:t>using these tools (listed in point 3)</w:t>
+      </w:r>
+      <w:r>
+        <w:rPr>
+          <w:rFonts w:ascii="Arial" w:hAnsi="Arial"/>
+        </w:rPr>
+        <w:t>, please collect your metadata and place it in a file as follows:</w:t>
       </w:r>
     </w:p>
     <w:p>
@@ -874,6 +922,9 @@
     <w:p>
       <w:pPr>
         <w:pStyle w:val="PlainText"/>
+        <w:rPr>
+          <w:rFonts w:ascii="Arial" w:hAnsi="Arial"/>
+        </w:rPr>
       </w:pPr>
       <w:r>
         <w:rPr>

</xml_diff>